<commit_message>
Add info on adding additional attributes
</commit_message>
<xml_diff>
--- a/me-servicedesk-UserProvisioning/Okta_ManageEngine_Workflows_v1.1.docx
+++ b/me-servicedesk-UserProvisioning/Okta_ManageEngine_Workflows_v1.1.docx
@@ -672,21 +672,7 @@
             <w:rStyle w:val="Hyperlink"/>
             <w:color w:val="0070C0"/>
           </w:rPr>
-          <w:t>https://api-con</w:t>
-        </w:r>
-        <w:r>
-          <w:rPr>
-            <w:rStyle w:val="Hyperlink"/>
-            <w:color w:val="0070C0"/>
-          </w:rPr>
-          <w:t>s</w:t>
-        </w:r>
-        <w:r>
-          <w:rPr>
-            <w:rStyle w:val="Hyperlink"/>
-            <w:color w:val="0070C0"/>
-          </w:rPr>
-          <w:t>ole.zoho.com/</w:t>
+          <w:t>https://api-console.zoho.com/</w:t>
         </w:r>
       </w:hyperlink>
       <w:r>
@@ -714,7 +700,6 @@
         <w:rPr>
           <w:noProof/>
         </w:rPr>
-        <w:lastRenderedPageBreak/>
         <w:drawing>
           <wp:inline distT="0" distB="0" distL="0" distR="0" wp14:anchorId="2B0893D4" wp14:editId="00629721">
             <wp:extent cx="2641939" cy="3485584"/>
@@ -762,6 +747,7 @@
         <w:rPr>
           <w:noProof/>
         </w:rPr>
+        <w:lastRenderedPageBreak/>
         <w:drawing>
           <wp:inline distT="0" distB="0" distL="0" distR="0" wp14:anchorId="1F3C8D5A" wp14:editId="05ADE937">
             <wp:extent cx="4562947" cy="2607398"/>
@@ -815,7 +801,6 @@
         <w:rPr>
           <w:noProof/>
         </w:rPr>
-        <w:lastRenderedPageBreak/>
         <w:drawing>
           <wp:inline distT="0" distB="0" distL="0" distR="0" wp14:anchorId="6F368093" wp14:editId="51A221AA">
             <wp:extent cx="3132499" cy="2401863"/>
@@ -976,27 +961,7 @@
           <w:sz w:val="23"/>
           <w:szCs w:val="23"/>
         </w:rPr>
-        <w:t xml:space="preserve"> </w:t>
-      </w:r>
-      <w:proofErr w:type="spellStart"/>
-      <w:r>
-        <w:rPr>
-          <w:rFonts w:ascii="Arial" w:hAnsi="Arial" w:cs="Arial"/>
-          <w:color w:val="000000"/>
-          <w:sz w:val="23"/>
-          <w:szCs w:val="23"/>
-        </w:rPr>
-        <w:t>Zoho</w:t>
-      </w:r>
-      <w:proofErr w:type="spellEnd"/>
-      <w:r>
-        <w:rPr>
-          <w:rFonts w:ascii="Arial" w:hAnsi="Arial" w:cs="Arial"/>
-          <w:color w:val="000000"/>
-          <w:sz w:val="23"/>
-          <w:szCs w:val="23"/>
-        </w:rPr>
-        <w:t xml:space="preserve"> Accounts URL to generate access and refresh tokens. The following are the various domains and their corresponding accounts URLs.</w:t>
+        <w:t xml:space="preserve"> Zoho Accounts URL to generate access and refresh tokens. The following are the various domains and their corresponding accounts URLs.</w:t>
       </w:r>
     </w:p>
     <w:p>
@@ -1662,6 +1627,9 @@
         <w:spacing w:after="200" w:line="300" w:lineRule="auto"/>
       </w:pPr>
       <w:r>
+        <w:rPr>
+          <w:noProof/>
+        </w:rPr>
         <w:drawing>
           <wp:inline distT="0" distB="0" distL="0" distR="0" wp14:anchorId="4AD38986" wp14:editId="02D0BE75">
             <wp:extent cx="6820975" cy="3149600"/>
@@ -1793,6 +1761,7 @@
                 <w:sz w:val="22"/>
                 <w:szCs w:val="22"/>
               </w:rPr>
+              <w:lastRenderedPageBreak/>
               <w:t>client_d</w:t>
             </w:r>
             <w:proofErr w:type="spellEnd"/>
@@ -1841,7 +1810,6 @@
                 <w:sz w:val="22"/>
                 <w:szCs w:val="22"/>
               </w:rPr>
-              <w:lastRenderedPageBreak/>
               <w:t>client_secret</w:t>
             </w:r>
             <w:proofErr w:type="spellEnd"/>
@@ -2173,12 +2141,425 @@
         <w:pStyle w:val="ListParagraph"/>
       </w:pPr>
     </w:p>
+    <w:p>
+      <w:pPr>
+        <w:pStyle w:val="Heading1"/>
+      </w:pPr>
+      <w:r>
+        <w:t>Appendix</w:t>
+      </w:r>
+    </w:p>
+    <w:p>
+      <w:pPr>
+        <w:pStyle w:val="Heading2"/>
+      </w:pPr>
+      <w:r>
+        <w:t>Adding Additional Attributes</w:t>
+      </w:r>
+    </w:p>
+    <w:p>
+      <w:pPr>
+        <w:pStyle w:val="ListParagraph"/>
+        <w:ind w:left="0"/>
+        <w:jc w:val="both"/>
+        <w:rPr>
+          <w:rFonts w:ascii="Times New Roman" w:hAnsi="Times New Roman" w:cs="Times New Roman"/>
+          <w:sz w:val="24"/>
+          <w:szCs w:val="24"/>
+        </w:rPr>
+      </w:pPr>
+      <w:r>
+        <w:rPr>
+          <w:rFonts w:ascii="Times New Roman" w:hAnsi="Times New Roman" w:cs="Times New Roman"/>
+          <w:sz w:val="24"/>
+          <w:szCs w:val="24"/>
+        </w:rPr>
+        <w:t xml:space="preserve">It may be the case that </w:t>
+      </w:r>
+      <w:r>
+        <w:rPr>
+          <w:rFonts w:ascii="Times New Roman" w:hAnsi="Times New Roman" w:cs="Times New Roman"/>
+          <w:sz w:val="24"/>
+          <w:szCs w:val="24"/>
+        </w:rPr>
+        <w:t>additional values will need to be added to the ServiceDesk requester or Technician profile. This is done by retrieving the additional attribute from the users Okta profile and adding it to the payload when creating a Requester or Technician. As an example, we will use “department”.</w:t>
+      </w:r>
+    </w:p>
+    <w:p>
+      <w:pPr>
+        <w:pStyle w:val="ListParagraph"/>
+        <w:ind w:left="0"/>
+        <w:jc w:val="both"/>
+        <w:rPr>
+          <w:rFonts w:ascii="Times New Roman" w:hAnsi="Times New Roman" w:cs="Times New Roman"/>
+          <w:sz w:val="24"/>
+          <w:szCs w:val="24"/>
+        </w:rPr>
+      </w:pPr>
+    </w:p>
+    <w:p>
+      <w:pPr>
+        <w:pStyle w:val="Heading3"/>
+      </w:pPr>
+      <w:r>
+        <w:t>Step 1</w:t>
+      </w:r>
+    </w:p>
+    <w:p>
+      <w:pPr>
+        <w:pStyle w:val="ListParagraph"/>
+        <w:ind w:left="0"/>
+        <w:jc w:val="both"/>
+        <w:rPr>
+          <w:rFonts w:ascii="Times New Roman" w:hAnsi="Times New Roman" w:cs="Times New Roman"/>
+          <w:sz w:val="24"/>
+          <w:szCs w:val="24"/>
+        </w:rPr>
+      </w:pPr>
+      <w:r>
+        <w:rPr>
+          <w:rFonts w:ascii="Times New Roman" w:hAnsi="Times New Roman" w:cs="Times New Roman"/>
+          <w:sz w:val="24"/>
+          <w:szCs w:val="24"/>
+        </w:rPr>
+        <w:t>Open the flow titled Create Requester or Create Technician and add an additional input parameter. Then map that parameter to the payload used to create the respective user. EG:</w:t>
+      </w:r>
+    </w:p>
+    <w:p>
+      <w:pPr>
+        <w:pStyle w:val="ListParagraph"/>
+        <w:ind w:left="0"/>
+        <w:jc w:val="both"/>
+        <w:rPr>
+          <w:rFonts w:ascii="Times New Roman" w:hAnsi="Times New Roman" w:cs="Times New Roman"/>
+          <w:sz w:val="24"/>
+          <w:szCs w:val="24"/>
+        </w:rPr>
+      </w:pPr>
+      <w:r>
+        <w:rPr>
+          <w:rFonts w:ascii="Times New Roman" w:hAnsi="Times New Roman" w:cs="Times New Roman"/>
+          <w:sz w:val="24"/>
+          <w:szCs w:val="24"/>
+        </w:rPr>
+        <w:lastRenderedPageBreak/>
+        <w:drawing>
+          <wp:inline distT="0" distB="0" distL="0" distR="0" wp14:anchorId="5CF1237E" wp14:editId="7BFB0B5D">
+            <wp:extent cx="6626237" cy="2227152"/>
+            <wp:effectExtent l="0" t="0" r="3175" b="0"/>
+            <wp:docPr id="3" name="Picture 3"/>
+            <wp:cNvGraphicFramePr>
+              <a:graphicFrameLocks xmlns:a="http://schemas.openxmlformats.org/drawingml/2006/main" noChangeAspect="1"/>
+            </wp:cNvGraphicFramePr>
+            <a:graphic xmlns:a="http://schemas.openxmlformats.org/drawingml/2006/main">
+              <a:graphicData uri="http://schemas.openxmlformats.org/drawingml/2006/picture">
+                <pic:pic xmlns:pic="http://schemas.openxmlformats.org/drawingml/2006/picture">
+                  <pic:nvPicPr>
+                    <pic:cNvPr id="1" name=""/>
+                    <pic:cNvPicPr/>
+                  </pic:nvPicPr>
+                  <pic:blipFill>
+                    <a:blip r:embed="rId19"/>
+                    <a:stretch>
+                      <a:fillRect/>
+                    </a:stretch>
+                  </pic:blipFill>
+                  <pic:spPr>
+                    <a:xfrm>
+                      <a:off x="0" y="0"/>
+                      <a:ext cx="6645432" cy="2233604"/>
+                    </a:xfrm>
+                    <a:prstGeom prst="rect">
+                      <a:avLst/>
+                    </a:prstGeom>
+                  </pic:spPr>
+                </pic:pic>
+              </a:graphicData>
+            </a:graphic>
+          </wp:inline>
+        </w:drawing>
+      </w:r>
+    </w:p>
+    <w:p>
+      <w:pPr>
+        <w:pStyle w:val="Heading3"/>
+      </w:pPr>
+      <w:r>
+        <w:t>Step 2</w:t>
+      </w:r>
+    </w:p>
+    <w:p>
+      <w:pPr>
+        <w:pStyle w:val="ListParagraph"/>
+        <w:ind w:left="0"/>
+        <w:jc w:val="both"/>
+        <w:rPr>
+          <w:rFonts w:ascii="Times New Roman" w:hAnsi="Times New Roman" w:cs="Times New Roman"/>
+          <w:sz w:val="24"/>
+          <w:szCs w:val="24"/>
+        </w:rPr>
+      </w:pPr>
+      <w:r>
+        <w:rPr>
+          <w:rFonts w:ascii="Times New Roman" w:hAnsi="Times New Roman" w:cs="Times New Roman"/>
+          <w:sz w:val="24"/>
+          <w:szCs w:val="24"/>
+        </w:rPr>
+        <w:t>Open the flow titled User Added to Requester Group or User Added to Technician</w:t>
+      </w:r>
+      <w:r>
+        <w:rPr>
+          <w:rFonts w:ascii="Times New Roman" w:hAnsi="Times New Roman" w:cs="Times New Roman"/>
+          <w:sz w:val="24"/>
+          <w:szCs w:val="24"/>
+        </w:rPr>
+        <w:t xml:space="preserve"> Group and update the card that reads the users Okta profile. Click on the cog icon in the bottom right corner and select Choose Fields. Then add the additional value by selecting the respective attribute</w:t>
+      </w:r>
+      <w:r>
+        <w:rPr>
+          <w:rFonts w:ascii="Times New Roman" w:hAnsi="Times New Roman" w:cs="Times New Roman"/>
+          <w:sz w:val="24"/>
+          <w:szCs w:val="24"/>
+        </w:rPr>
+        <w:t xml:space="preserve"> and then click Save</w:t>
+      </w:r>
+      <w:r>
+        <w:rPr>
+          <w:rFonts w:ascii="Times New Roman" w:hAnsi="Times New Roman" w:cs="Times New Roman"/>
+          <w:sz w:val="24"/>
+          <w:szCs w:val="24"/>
+        </w:rPr>
+        <w:t>. EG:</w:t>
+      </w:r>
+    </w:p>
+    <w:p>
+      <w:pPr>
+        <w:pStyle w:val="ListParagraph"/>
+        <w:ind w:left="0"/>
+        <w:jc w:val="both"/>
+        <w:rPr>
+          <w:rFonts w:ascii="Times New Roman" w:hAnsi="Times New Roman" w:cs="Times New Roman"/>
+          <w:sz w:val="24"/>
+          <w:szCs w:val="24"/>
+        </w:rPr>
+      </w:pPr>
+    </w:p>
+    <w:p>
+      <w:pPr>
+        <w:pStyle w:val="ListParagraph"/>
+        <w:ind w:left="0"/>
+        <w:jc w:val="both"/>
+        <w:rPr>
+          <w:rFonts w:ascii="Times New Roman" w:hAnsi="Times New Roman" w:cs="Times New Roman"/>
+          <w:sz w:val="24"/>
+          <w:szCs w:val="24"/>
+        </w:rPr>
+      </w:pPr>
+      <w:r>
+        <w:rPr>
+          <w:rFonts w:ascii="Times New Roman" w:hAnsi="Times New Roman" w:cs="Times New Roman"/>
+          <w:sz w:val="24"/>
+          <w:szCs w:val="24"/>
+        </w:rPr>
+        <w:drawing>
+          <wp:inline distT="0" distB="0" distL="0" distR="0" wp14:anchorId="69FA0CEA" wp14:editId="4CFA9C13">
+            <wp:extent cx="1828800" cy="4809065"/>
+            <wp:effectExtent l="0" t="0" r="0" b="4445"/>
+            <wp:docPr id="4" name="Picture 4"/>
+            <wp:cNvGraphicFramePr>
+              <a:graphicFrameLocks xmlns:a="http://schemas.openxmlformats.org/drawingml/2006/main" noChangeAspect="1"/>
+            </wp:cNvGraphicFramePr>
+            <a:graphic xmlns:a="http://schemas.openxmlformats.org/drawingml/2006/main">
+              <a:graphicData uri="http://schemas.openxmlformats.org/drawingml/2006/picture">
+                <pic:pic xmlns:pic="http://schemas.openxmlformats.org/drawingml/2006/picture">
+                  <pic:nvPicPr>
+                    <pic:cNvPr id="1" name=""/>
+                    <pic:cNvPicPr/>
+                  </pic:nvPicPr>
+                  <pic:blipFill>
+                    <a:blip r:embed="rId20"/>
+                    <a:stretch>
+                      <a:fillRect/>
+                    </a:stretch>
+                  </pic:blipFill>
+                  <pic:spPr>
+                    <a:xfrm>
+                      <a:off x="0" y="0"/>
+                      <a:ext cx="1931371" cy="5078789"/>
+                    </a:xfrm>
+                    <a:prstGeom prst="rect">
+                      <a:avLst/>
+                    </a:prstGeom>
+                  </pic:spPr>
+                </pic:pic>
+              </a:graphicData>
+            </a:graphic>
+          </wp:inline>
+        </w:drawing>
+      </w:r>
+    </w:p>
+    <w:p>
+      <w:pPr>
+        <w:pStyle w:val="ListParagraph"/>
+        <w:ind w:left="0"/>
+        <w:jc w:val="both"/>
+        <w:rPr>
+          <w:rFonts w:ascii="Times New Roman" w:hAnsi="Times New Roman" w:cs="Times New Roman"/>
+          <w:sz w:val="24"/>
+          <w:szCs w:val="24"/>
+        </w:rPr>
+      </w:pPr>
+    </w:p>
+    <w:p>
+      <w:pPr>
+        <w:pStyle w:val="ListParagraph"/>
+        <w:ind w:left="0"/>
+        <w:jc w:val="both"/>
+        <w:rPr>
+          <w:rFonts w:ascii="Times New Roman" w:hAnsi="Times New Roman" w:cs="Times New Roman"/>
+          <w:sz w:val="24"/>
+          <w:szCs w:val="24"/>
+        </w:rPr>
+      </w:pPr>
+    </w:p>
+    <w:p>
+      <w:pPr>
+        <w:pStyle w:val="ListParagraph"/>
+        <w:ind w:left="0"/>
+        <w:jc w:val="both"/>
+        <w:rPr>
+          <w:rFonts w:ascii="Times New Roman" w:hAnsi="Times New Roman" w:cs="Times New Roman"/>
+          <w:sz w:val="24"/>
+          <w:szCs w:val="24"/>
+        </w:rPr>
+      </w:pPr>
+      <w:r>
+        <w:rPr>
+          <w:rFonts w:ascii="Times New Roman" w:hAnsi="Times New Roman" w:cs="Times New Roman"/>
+          <w:sz w:val="24"/>
+          <w:szCs w:val="24"/>
+        </w:rPr>
+        <w:lastRenderedPageBreak/>
+        <w:t>Then map the additional value to the call to the helper flow. EG:</w:t>
+      </w:r>
+    </w:p>
+    <w:p>
+      <w:pPr>
+        <w:pStyle w:val="ListParagraph"/>
+        <w:ind w:left="0"/>
+        <w:jc w:val="both"/>
+        <w:rPr>
+          <w:rFonts w:ascii="Times New Roman" w:hAnsi="Times New Roman" w:cs="Times New Roman"/>
+          <w:sz w:val="24"/>
+          <w:szCs w:val="24"/>
+        </w:rPr>
+      </w:pPr>
+      <w:r>
+        <w:rPr>
+          <w:rFonts w:ascii="Times New Roman" w:hAnsi="Times New Roman" w:cs="Times New Roman"/>
+          <w:sz w:val="24"/>
+          <w:szCs w:val="24"/>
+        </w:rPr>
+        <w:drawing>
+          <wp:inline distT="0" distB="0" distL="0" distR="0" wp14:anchorId="09F97AEA" wp14:editId="25EE2910">
+            <wp:extent cx="3920150" cy="5175370"/>
+            <wp:effectExtent l="0" t="0" r="4445" b="0"/>
+            <wp:docPr id="5" name="Picture 5"/>
+            <wp:cNvGraphicFramePr>
+              <a:graphicFrameLocks xmlns:a="http://schemas.openxmlformats.org/drawingml/2006/main" noChangeAspect="1"/>
+            </wp:cNvGraphicFramePr>
+            <a:graphic xmlns:a="http://schemas.openxmlformats.org/drawingml/2006/main">
+              <a:graphicData uri="http://schemas.openxmlformats.org/drawingml/2006/picture">
+                <pic:pic xmlns:pic="http://schemas.openxmlformats.org/drawingml/2006/picture">
+                  <pic:nvPicPr>
+                    <pic:cNvPr id="1" name=""/>
+                    <pic:cNvPicPr/>
+                  </pic:nvPicPr>
+                  <pic:blipFill>
+                    <a:blip r:embed="rId21"/>
+                    <a:stretch>
+                      <a:fillRect/>
+                    </a:stretch>
+                  </pic:blipFill>
+                  <pic:spPr>
+                    <a:xfrm>
+                      <a:off x="0" y="0"/>
+                      <a:ext cx="3932825" cy="5192103"/>
+                    </a:xfrm>
+                    <a:prstGeom prst="rect">
+                      <a:avLst/>
+                    </a:prstGeom>
+                  </pic:spPr>
+                </pic:pic>
+              </a:graphicData>
+            </a:graphic>
+          </wp:inline>
+        </w:drawing>
+      </w:r>
+    </w:p>
+    <w:p>
+      <w:pPr>
+        <w:pStyle w:val="ListParagraph"/>
+        <w:ind w:left="0"/>
+        <w:jc w:val="both"/>
+        <w:rPr>
+          <w:rFonts w:ascii="Times New Roman" w:hAnsi="Times New Roman" w:cs="Times New Roman"/>
+          <w:sz w:val="24"/>
+          <w:szCs w:val="24"/>
+        </w:rPr>
+      </w:pPr>
+    </w:p>
+    <w:p>
+      <w:pPr>
+        <w:pStyle w:val="ListParagraph"/>
+        <w:ind w:left="0"/>
+        <w:jc w:val="both"/>
+        <w:rPr>
+          <w:rFonts w:ascii="Times New Roman" w:hAnsi="Times New Roman" w:cs="Times New Roman"/>
+          <w:sz w:val="24"/>
+          <w:szCs w:val="24"/>
+        </w:rPr>
+      </w:pPr>
+      <w:r>
+        <w:rPr>
+          <w:rFonts w:ascii="Times New Roman" w:hAnsi="Times New Roman" w:cs="Times New Roman"/>
+          <w:sz w:val="24"/>
+          <w:szCs w:val="24"/>
+        </w:rPr>
+        <w:t>Note that you will need to reselect the Helper Flow (Create Requester or Create Technician) before the additional input parameter appears.</w:t>
+      </w:r>
+    </w:p>
+    <w:p>
+      <w:pPr>
+        <w:pStyle w:val="ListParagraph"/>
+        <w:ind w:left="0"/>
+        <w:jc w:val="both"/>
+        <w:rPr>
+          <w:rFonts w:ascii="Times New Roman" w:hAnsi="Times New Roman" w:cs="Times New Roman"/>
+          <w:sz w:val="24"/>
+          <w:szCs w:val="24"/>
+        </w:rPr>
+      </w:pPr>
+    </w:p>
+    <w:p>
+      <w:pPr>
+        <w:pStyle w:val="ListParagraph"/>
+        <w:ind w:left="0"/>
+        <w:jc w:val="both"/>
+        <w:rPr>
+          <w:rFonts w:ascii="Times New Roman" w:hAnsi="Times New Roman" w:cs="Times New Roman"/>
+          <w:sz w:val="24"/>
+          <w:szCs w:val="24"/>
+        </w:rPr>
+      </w:pPr>
+    </w:p>
     <w:sectPr>
       <w:pgSz w:w="12240" w:h="15840"/>
-      <w:pgMar w:top="1440" w:right="1440" w:bottom="1440" w:left="1440" w:header="720" w:footer="0" w:gutter="0"/>
+      <w:pgMar w:top="720" w:right="720" w:bottom="720" w:left="720" w:header="720" w:footer="0" w:gutter="0"/>
       <w:pgNumType w:start="1"/>
       <w:cols w:space="720"/>
       <w:titlePg/>
+      <w:docGrid w:linePitch="326"/>
     </w:sectPr>
   </w:body>
 </w:document>
@@ -3891,23 +4272,7 @@
   </w:num>
   <w:num w:numId="18" w16cid:durableId="467863877">
     <w:abstractNumId w:val="9"/>
-    <w:lvlOverride w:ilvl="1">
-      <w:lvl w:ilvl="1">
-        <w:numFmt w:val="bullet"/>
-        <w:lvlText w:val=""/>
-        <w:lvlJc w:val="left"/>
-        <w:pPr>
-          <w:tabs>
-            <w:tab w:val="num" w:pos="1440"/>
-          </w:tabs>
-          <w:ind w:left="1440" w:hanging="360"/>
-        </w:pPr>
-        <w:rPr>
-          <w:rFonts w:ascii="Symbol" w:hAnsi="Symbol" w:hint="default"/>
-          <w:sz w:val="20"/>
-        </w:rPr>
-      </w:lvl>
-    </w:lvlOverride>
+    <w:lvlOverride w:ilvl="0"/>
   </w:num>
 </w:numbering>
 </file>

</xml_diff>